<commit_message>
Updated doc with NG
</commit_message>
<xml_diff>
--- a/SG PEPPOL BIS Billing 3/Specification/SG PEPPOL BIS Billing 3-0.docx
+++ b/SG PEPPOL BIS Billing 3/Specification/SG PEPPOL BIS Billing 3-0.docx
@@ -1103,243 +1103,265 @@
           </w:p>
         </w:tc>
       </w:tr>
+      <w:tr>
+        <w:tc>
+          <w:tcPr>
+            <w:tcW w:w="2547" w:type="dxa"/>
+          </w:tcPr>
+          <w:p>
+            <w:r>
+              <w:t>2019-10-24</w:t>
+            </w:r>
+          </w:p>
+        </w:tc>
+        <w:tc>
+          <w:tcPr>
+            <w:tcW w:w="6515" w:type="dxa"/>
+          </w:tcPr>
+          <w:p>
+            <w:r>
+              <w:t>Updated GST category code list with value NG</w:t>
+            </w:r>
+            <w:r>
+              <w:t xml:space="preserve"> for companies not registered for GST</w:t>
+            </w:r>
+          </w:p>
+        </w:tc>
+      </w:tr>
     </w:tbl>
-    <w:p>
-      <w:bookmarkStart w:id="2" w:name="_GoBack"/>
-      <w:bookmarkEnd w:id="2"/>
-    </w:p>
+    <w:p/>
     <w:p>
       <w:pPr>
         <w:pStyle w:val="Rubrik1"/>
       </w:pPr>
-      <w:bookmarkStart w:id="3" w:name="_Toc11246078"/>
+      <w:bookmarkStart w:id="2" w:name="_Toc11246078"/>
       <w:r>
         <w:lastRenderedPageBreak/>
         <w:t>Interoperability</w:t>
       </w:r>
+      <w:bookmarkEnd w:id="2"/>
+    </w:p>
+    <w:p>
+      <w:r>
+        <w:t>The PEPPOL BIS Billing 3.0 specification is based on the Semantic Data Model of the Core Elements of an Electronic Invoice, EN 16931-1 and the EN 16931-3-2 syntax binding to UBL 2.1. The EN 16931 specifies a methodology for adjusting the Semantic Data Model in two ways, by restricting it or extending.</w:t>
+      </w:r>
+    </w:p>
+    <w:p>
+      <w:r>
+        <w:t xml:space="preserve">A </w:t>
+      </w:r>
+      <w:r>
+        <w:t>document (invoice</w:t>
+      </w:r>
+      <w:r>
+        <w:t xml:space="preserve"> or credit note</w:t>
+      </w:r>
+      <w:r>
+        <w:t xml:space="preserve">) that follows a </w:t>
+      </w:r>
+      <w:r>
+        <w:t>restricted specification will validate against all rules of the underlying specification</w:t>
+      </w:r>
+      <w:r>
+        <w:t>. Consequently,</w:t>
+      </w:r>
+      <w:r>
+        <w:t xml:space="preserve"> that </w:t>
+      </w:r>
+      <w:r>
+        <w:t>document can be received and process</w:t>
+      </w:r>
+      <w:r>
+        <w:t>ed</w:t>
+      </w:r>
+      <w:r>
+        <w:t xml:space="preserve"> by </w:t>
+      </w:r>
+      <w:r>
+        <w:t>those</w:t>
+      </w:r>
+      <w:r>
+        <w:t xml:space="preserve"> who can receive </w:t>
+      </w:r>
+      <w:r>
+        <w:t xml:space="preserve">according to </w:t>
+      </w:r>
+      <w:r>
+        <w:t xml:space="preserve">either the restricted specification or the underlying specification. </w:t>
+      </w:r>
+      <w:r>
+        <w:t xml:space="preserve">The EN 163931-1 uses the term Core Invoice Usage Specification (CIUS) for a restriction. </w:t>
+      </w:r>
+      <w:r>
+        <w:t xml:space="preserve">Restrictions are defined as </w:t>
+      </w:r>
+      <w:r>
+        <w:rPr>
+          <w:u w:val="single"/>
+        </w:rPr>
+        <w:t>compliant</w:t>
+      </w:r>
+      <w:r>
+        <w:t xml:space="preserve"> to the underlying specification.</w:t>
+      </w:r>
+      <w:r>
+        <w:t xml:space="preserve"> A restriction may not contain any extended business terms. </w:t>
+      </w:r>
+    </w:p>
+    <w:p>
+      <w:r>
+        <w:t>A</w:t>
+      </w:r>
+      <w:r>
+        <w:t xml:space="preserve"> document (invoice</w:t>
+      </w:r>
+      <w:r>
+        <w:t xml:space="preserve"> or credit note</w:t>
+      </w:r>
+      <w:r>
+        <w:t>) that follows an</w:t>
+      </w:r>
+      <w:r>
+        <w:t xml:space="preserve"> extended specification </w:t>
+      </w:r>
+      <w:r>
+        <w:t>may</w:t>
+      </w:r>
+      <w:r>
+        <w:t xml:space="preserve"> not validate against all rules of the underlying specification </w:t>
+      </w:r>
+      <w:r>
+        <w:t xml:space="preserve">as result from </w:t>
+      </w:r>
+      <w:r>
+        <w:t>added</w:t>
+      </w:r>
+      <w:r>
+        <w:t xml:space="preserve"> options</w:t>
+      </w:r>
+      <w:r>
+        <w:t xml:space="preserve">, </w:t>
+      </w:r>
+      <w:r>
+        <w:t>remove</w:t>
+      </w:r>
+      <w:r>
+        <w:t>d</w:t>
+      </w:r>
+      <w:r>
+        <w:t xml:space="preserve"> or </w:t>
+      </w:r>
+      <w:r>
+        <w:t>replaced</w:t>
+      </w:r>
+      <w:r>
+        <w:t xml:space="preserve"> </w:t>
+      </w:r>
+      <w:r>
+        <w:t xml:space="preserve">rules. </w:t>
+      </w:r>
+      <w:r>
+        <w:t xml:space="preserve">Consequently, </w:t>
+      </w:r>
+      <w:r>
+        <w:t xml:space="preserve">that </w:t>
+      </w:r>
+      <w:r>
+        <w:t>document</w:t>
+      </w:r>
+      <w:r>
+        <w:t xml:space="preserve"> can be received by those who can receive </w:t>
+      </w:r>
+      <w:r>
+        <w:t xml:space="preserve">according to </w:t>
+      </w:r>
+      <w:r>
+        <w:t>the extended specification but not those that can only receive</w:t>
+      </w:r>
+      <w:r>
+        <w:t xml:space="preserve"> according to</w:t>
+      </w:r>
+      <w:r>
+        <w:t xml:space="preserve"> </w:t>
+      </w:r>
+      <w:r>
+        <w:t>the underlying specification. Extension</w:t>
+      </w:r>
+      <w:r>
+        <w:t>s</w:t>
+      </w:r>
+      <w:r>
+        <w:t xml:space="preserve"> are defined as </w:t>
+      </w:r>
+      <w:r>
+        <w:rPr>
+          <w:u w:val="single"/>
+        </w:rPr>
+        <w:t>conformant</w:t>
+      </w:r>
+      <w:r>
+        <w:t xml:space="preserve"> to the underlying specification.</w:t>
+      </w:r>
+      <w:r>
+        <w:t xml:space="preserve"> An extension may contain both restricted and extended business terms.</w:t>
+      </w:r>
+    </w:p>
+    <w:p>
+      <w:r>
+        <w:t>T</w:t>
+      </w:r>
+      <w:r>
+        <w:t xml:space="preserve">he PEPPOL BIS Billing 3.0 </w:t>
+      </w:r>
+      <w:r>
+        <w:t xml:space="preserve">is a </w:t>
+      </w:r>
+      <w:r>
+        <w:t xml:space="preserve">compliant </w:t>
+      </w:r>
+      <w:r>
+        <w:t>restriction to the EN 16931</w:t>
+      </w:r>
+      <w:r>
+        <w:rPr>
+          <w:iCs/>
+        </w:rPr>
+        <w:t>, meaning that it respects all its aspects (rules and content)</w:t>
+      </w:r>
+      <w:r>
+        <w:t xml:space="preserve">. This </w:t>
+      </w:r>
+      <w:r>
+        <w:t xml:space="preserve">SG PEPPOL BIS Billing 3.0 </w:t>
+      </w:r>
+      <w:r>
+        <w:t xml:space="preserve">is an extension to the PEPPOL BIS Billing 3.0 and also </w:t>
+      </w:r>
+      <w:r>
+        <w:t>to t</w:t>
+      </w:r>
+      <w:r>
+        <w:t>he EN 16931</w:t>
+      </w:r>
+      <w:r>
+        <w:t xml:space="preserve"> and consequently conformant to both</w:t>
+      </w:r>
+      <w:r>
+        <w:t>.</w:t>
+      </w:r>
+    </w:p>
+    <w:p>
+      <w:pPr>
+        <w:pStyle w:val="Rubrik1"/>
+      </w:pPr>
+      <w:bookmarkStart w:id="3" w:name="_Toc11246079"/>
+      <w:r>
+        <w:t xml:space="preserve">Identifying </w:t>
+      </w:r>
+      <w:r>
+        <w:t>SG PEPPOL BIS Billing 3.0</w:t>
+      </w:r>
       <w:bookmarkEnd w:id="3"/>
-    </w:p>
-    <w:p>
-      <w:r>
-        <w:t>The PEPPOL BIS Billing 3.0 specification is based on the Semantic Data Model of the Core Elements of an Electronic Invoice, EN 16931-1 and the EN 16931-3-2 syntax binding to UBL 2.1. The EN 16931 specifies a methodology for adjusting the Semantic Data Model in two ways, by restricting it or extending.</w:t>
-      </w:r>
-    </w:p>
-    <w:p>
-      <w:r>
-        <w:t xml:space="preserve">A </w:t>
-      </w:r>
-      <w:r>
-        <w:t>document (invoice</w:t>
-      </w:r>
-      <w:r>
-        <w:t xml:space="preserve"> or credit note</w:t>
-      </w:r>
-      <w:r>
-        <w:t xml:space="preserve">) that follows a </w:t>
-      </w:r>
-      <w:r>
-        <w:t>restricted specification will validate against all rules of the underlying specification</w:t>
-      </w:r>
-      <w:r>
-        <w:t>. Consequently,</w:t>
-      </w:r>
-      <w:r>
-        <w:t xml:space="preserve"> that </w:t>
-      </w:r>
-      <w:r>
-        <w:t>document can be received and process</w:t>
-      </w:r>
-      <w:r>
-        <w:t>ed</w:t>
-      </w:r>
-      <w:r>
-        <w:t xml:space="preserve"> by </w:t>
-      </w:r>
-      <w:r>
-        <w:t>those</w:t>
-      </w:r>
-      <w:r>
-        <w:t xml:space="preserve"> who can receive </w:t>
-      </w:r>
-      <w:r>
-        <w:t xml:space="preserve">according to </w:t>
-      </w:r>
-      <w:r>
-        <w:t xml:space="preserve">either the restricted specification or the underlying specification. </w:t>
-      </w:r>
-      <w:r>
-        <w:t xml:space="preserve">The EN 163931-1 uses the term Core Invoice Usage Specification (CIUS) for a restriction. </w:t>
-      </w:r>
-      <w:r>
-        <w:t xml:space="preserve">Restrictions are defined as </w:t>
-      </w:r>
-      <w:r>
-        <w:rPr>
-          <w:u w:val="single"/>
-        </w:rPr>
-        <w:t>compliant</w:t>
-      </w:r>
-      <w:r>
-        <w:t xml:space="preserve"> to the underlying specification.</w:t>
-      </w:r>
-      <w:r>
-        <w:t xml:space="preserve"> A restriction may not contain any extended business terms. </w:t>
-      </w:r>
-    </w:p>
-    <w:p>
-      <w:r>
-        <w:t>A</w:t>
-      </w:r>
-      <w:r>
-        <w:t xml:space="preserve"> document (invoice</w:t>
-      </w:r>
-      <w:r>
-        <w:t xml:space="preserve"> or credit note</w:t>
-      </w:r>
-      <w:r>
-        <w:t>) that follows an</w:t>
-      </w:r>
-      <w:r>
-        <w:t xml:space="preserve"> extended specification </w:t>
-      </w:r>
-      <w:r>
-        <w:t>may</w:t>
-      </w:r>
-      <w:r>
-        <w:t xml:space="preserve"> not validate against all rules of the underlying specification </w:t>
-      </w:r>
-      <w:r>
-        <w:t xml:space="preserve">as result from </w:t>
-      </w:r>
-      <w:r>
-        <w:t>added</w:t>
-      </w:r>
-      <w:r>
-        <w:t xml:space="preserve"> options</w:t>
-      </w:r>
-      <w:r>
-        <w:t xml:space="preserve">, </w:t>
-      </w:r>
-      <w:r>
-        <w:t>remove</w:t>
-      </w:r>
-      <w:r>
-        <w:t>d</w:t>
-      </w:r>
-      <w:r>
-        <w:t xml:space="preserve"> or </w:t>
-      </w:r>
-      <w:r>
-        <w:t>replaced</w:t>
-      </w:r>
-      <w:r>
-        <w:t xml:space="preserve"> </w:t>
-      </w:r>
-      <w:r>
-        <w:t xml:space="preserve">rules. </w:t>
-      </w:r>
-      <w:r>
-        <w:t xml:space="preserve">Consequently, </w:t>
-      </w:r>
-      <w:r>
-        <w:t xml:space="preserve">that </w:t>
-      </w:r>
-      <w:r>
-        <w:t>document</w:t>
-      </w:r>
-      <w:r>
-        <w:t xml:space="preserve"> can be received by those who can receive </w:t>
-      </w:r>
-      <w:r>
-        <w:t xml:space="preserve">according to </w:t>
-      </w:r>
-      <w:r>
-        <w:t>the extended specification but not those that can only receive</w:t>
-      </w:r>
-      <w:r>
-        <w:t xml:space="preserve"> according to</w:t>
-      </w:r>
-      <w:r>
-        <w:t xml:space="preserve"> </w:t>
-      </w:r>
-      <w:r>
-        <w:t>the underlying specification. Extension</w:t>
-      </w:r>
-      <w:r>
-        <w:t>s</w:t>
-      </w:r>
-      <w:r>
-        <w:t xml:space="preserve"> are defined as </w:t>
-      </w:r>
-      <w:r>
-        <w:rPr>
-          <w:u w:val="single"/>
-        </w:rPr>
-        <w:t>conformant</w:t>
-      </w:r>
-      <w:r>
-        <w:t xml:space="preserve"> to the underlying specification.</w:t>
-      </w:r>
-      <w:r>
-        <w:t xml:space="preserve"> An extension may contain both restricted and extended business terms.</w:t>
-      </w:r>
-    </w:p>
-    <w:p>
-      <w:r>
-        <w:t>T</w:t>
-      </w:r>
-      <w:r>
-        <w:t xml:space="preserve">he PEPPOL BIS Billing 3.0 </w:t>
-      </w:r>
-      <w:r>
-        <w:t xml:space="preserve">is a </w:t>
-      </w:r>
-      <w:r>
-        <w:t xml:space="preserve">compliant </w:t>
-      </w:r>
-      <w:r>
-        <w:t>restriction to the EN 16931</w:t>
-      </w:r>
-      <w:r>
-        <w:rPr>
-          <w:iCs/>
-        </w:rPr>
-        <w:t>, meaning that it respects all its aspects (rules and content)</w:t>
-      </w:r>
-      <w:r>
-        <w:t xml:space="preserve">. This </w:t>
-      </w:r>
-      <w:r>
-        <w:t xml:space="preserve">SG PEPPOL BIS Billing 3.0 </w:t>
-      </w:r>
-      <w:r>
-        <w:t xml:space="preserve">is an extension to the PEPPOL BIS Billing 3.0 and also </w:t>
-      </w:r>
-      <w:r>
-        <w:t>to t</w:t>
-      </w:r>
-      <w:r>
-        <w:t>he EN 16931</w:t>
-      </w:r>
-      <w:r>
-        <w:t xml:space="preserve"> and consequently conformant to both</w:t>
-      </w:r>
-      <w:r>
-        <w:t>.</w:t>
-      </w:r>
-    </w:p>
-    <w:p>
-      <w:pPr>
-        <w:pStyle w:val="Rubrik1"/>
-      </w:pPr>
-      <w:bookmarkStart w:id="4" w:name="_Toc11246079"/>
-      <w:r>
-        <w:t xml:space="preserve">Identifying </w:t>
-      </w:r>
-      <w:r>
-        <w:t>SG PEPPOL BIS Billing 3.0</w:t>
-      </w:r>
-      <w:bookmarkEnd w:id="4"/>
     </w:p>
     <w:p>
       <w:r>
@@ -1564,11 +1586,11 @@
       <w:pPr>
         <w:pStyle w:val="Rubrik1"/>
       </w:pPr>
-      <w:bookmarkStart w:id="5" w:name="_Toc11246080"/>
+      <w:bookmarkStart w:id="4" w:name="_Toc11246080"/>
       <w:r>
         <w:t>Implementation</w:t>
       </w:r>
-      <w:bookmarkEnd w:id="5"/>
+      <w:bookmarkEnd w:id="4"/>
     </w:p>
     <w:p>
       <w:r>
@@ -1597,7 +1619,7 @@
       <w:pPr>
         <w:pStyle w:val="Rubrik1"/>
       </w:pPr>
-      <w:bookmarkStart w:id="6" w:name="_Toc11246081"/>
+      <w:bookmarkStart w:id="5" w:name="_Toc11246081"/>
       <w:r>
         <w:t>Extensions</w:t>
       </w:r>
@@ -1607,7 +1629,7 @@
       <w:r>
         <w:t>specification</w:t>
       </w:r>
-      <w:bookmarkEnd w:id="6"/>
+      <w:bookmarkEnd w:id="5"/>
     </w:p>
     <w:p>
       <w:r>
@@ -2233,24 +2255,107 @@
           <w:bCs/>
           <w:lang w:val="sv-SE"/>
         </w:rPr>
-        <w:t>BT-63-GST Seller tax representative GST identifier</w:t>
-      </w:r>
-    </w:p>
-    <w:p>
-      <w:pPr>
-        <w:rPr>
-          <w:rFonts w:ascii="Courier New" w:hAnsi="Courier New" w:cs="Courier New"/>
-          <w:color w:val="000000"/>
-          <w:sz w:val="18"/>
-        </w:rPr>
-      </w:pPr>
-      <w:r>
-        <w:rPr>
-          <w:rFonts w:ascii="Courier New" w:hAnsi="Courier New" w:cs="Courier New"/>
-          <w:color w:val="000000"/>
-          <w:sz w:val="18"/>
-        </w:rPr>
-        <w:t>/Invoice/cac:TaxRepresentativeParty/cac:PartyTaxScheme/cbc:CompanyID </w:t>
+        <w:t>BT</w:t>
+      </w:r>
+      <w:r>
+        <w:rPr>
+          <w:rFonts w:eastAsia="Times New Roman"/>
+          <w:b/>
+          <w:bCs/>
+          <w:lang w:val="sv-SE"/>
+        </w:rPr>
+        <w:t>-46</w:t>
+      </w:r>
+      <w:r>
+        <w:rPr>
+          <w:rFonts w:eastAsia="Times New Roman"/>
+          <w:b/>
+          <w:bCs/>
+          <w:lang w:val="sv-SE"/>
+        </w:rPr>
+        <w:t xml:space="preserve">-GST </w:t>
+      </w:r>
+      <w:proofErr w:type="spellStart"/>
+      <w:r>
+        <w:rPr>
+          <w:rFonts w:eastAsia="Times New Roman"/>
+          <w:b/>
+          <w:bCs/>
+          <w:lang w:val="sv-SE"/>
+        </w:rPr>
+        <w:t>Buyer</w:t>
+      </w:r>
+      <w:proofErr w:type="spellEnd"/>
+      <w:r>
+        <w:rPr>
+          <w:rFonts w:eastAsia="Times New Roman"/>
+          <w:b/>
+          <w:bCs/>
+          <w:lang w:val="sv-SE"/>
+        </w:rPr>
+        <w:t xml:space="preserve"> </w:t>
+      </w:r>
+      <w:r>
+        <w:rPr>
+          <w:rFonts w:eastAsia="Times New Roman"/>
+          <w:b/>
+          <w:bCs/>
+          <w:lang w:val="sv-SE"/>
+        </w:rPr>
+        <w:t xml:space="preserve">GST </w:t>
+      </w:r>
+      <w:proofErr w:type="spellStart"/>
+      <w:r>
+        <w:rPr>
+          <w:rFonts w:eastAsia="Times New Roman"/>
+          <w:b/>
+          <w:bCs/>
+          <w:lang w:val="sv-SE"/>
+        </w:rPr>
+        <w:t>identifier</w:t>
+      </w:r>
+      <w:proofErr w:type="spellEnd"/>
+      <w:r>
+        <w:rPr>
+          <w:rFonts w:eastAsia="Times New Roman"/>
+          <w:b/>
+          <w:bCs/>
+          <w:lang w:val="sv-SE"/>
+        </w:rPr>
+        <w:t xml:space="preserve"> </w:t>
+      </w:r>
+    </w:p>
+    <w:p>
+      <w:pPr>
+        <w:rPr>
+          <w:rFonts w:ascii="Courier New" w:hAnsi="Courier New" w:cs="Courier New"/>
+          <w:color w:val="000000"/>
+          <w:sz w:val="18"/>
+        </w:rPr>
+      </w:pPr>
+      <w:r>
+        <w:rPr>
+          <w:rFonts w:ascii="Courier New" w:hAnsi="Courier New" w:cs="Courier New"/>
+          <w:color w:val="000000"/>
+          <w:sz w:val="18"/>
+        </w:rPr>
+        <w:t>/Invoice/cac:Accounting</w:t>
+      </w:r>
+      <w:r>
+        <w:rPr>
+          <w:rFonts w:ascii="Courier New" w:hAnsi="Courier New" w:cs="Courier New"/>
+          <w:color w:val="000000"/>
+          <w:sz w:val="18"/>
+        </w:rPr>
+        <w:t>Buyer</w:t>
+      </w:r>
+      <w:r>
+        <w:rPr>
+          <w:rFonts w:ascii="Courier New" w:hAnsi="Courier New" w:cs="Courier New"/>
+          <w:color w:val="000000"/>
+          <w:sz w:val="18"/>
+        </w:rPr>
+        <w:t>Party/cac:Party/cac:PartyTaxScheme/cbc:CompanyID </w:t>
       </w:r>
     </w:p>
     <w:p>
@@ -2277,6 +2382,7 @@
         </w:rPr>
         <w:t>&lt;</w:t>
       </w:r>
+      <w:proofErr w:type="spellStart"/>
       <w:r>
         <w:rPr>
           <w:rFonts w:ascii="Courier New" w:hAnsi="Courier New" w:cs="Courier New"/>
@@ -2287,6 +2393,7 @@
         </w:rPr>
         <w:t>cac:PartyTaxScheme</w:t>
       </w:r>
+      <w:proofErr w:type="spellEnd"/>
       <w:r>
         <w:rPr>
           <w:rFonts w:ascii="Courier New" w:hAnsi="Courier New" w:cs="Courier New"/>
@@ -2332,6 +2439,7 @@
         </w:rPr>
         <w:t>&lt;</w:t>
       </w:r>
+      <w:proofErr w:type="spellStart"/>
       <w:r>
         <w:rPr>
           <w:rFonts w:ascii="Courier New" w:hAnsi="Courier New" w:cs="Courier New"/>
@@ -2342,6 +2450,7 @@
         </w:rPr>
         <w:t>cbc:CompanyID</w:t>
       </w:r>
+      <w:proofErr w:type="spellEnd"/>
       <w:r>
         <w:rPr>
           <w:rFonts w:ascii="Courier New" w:hAnsi="Courier New" w:cs="Courier New"/>
@@ -2360,8 +2469,20 @@
           <w:highlight w:val="white"/>
           <w:lang w:val="sv-SE"/>
         </w:rPr>
-        <w:t>XYZ76576657</w:t>
-      </w:r>
+        <w:t>XYZ76576</w:t>
+      </w:r>
+      <w:r>
+        <w:rPr>
+          <w:rFonts w:ascii="Courier New" w:hAnsi="Courier New" w:cs="Courier New"/>
+          <w:color w:val="000000"/>
+          <w:sz w:val="18"/>
+          <w:highlight w:val="white"/>
+          <w:lang w:val="sv-SE"/>
+        </w:rPr>
+        <w:t>333</w:t>
+      </w:r>
+      <w:bookmarkStart w:id="6" w:name="_GoBack"/>
+      <w:bookmarkEnd w:id="6"/>
       <w:r>
         <w:rPr>
           <w:rFonts w:ascii="Courier New" w:hAnsi="Courier New" w:cs="Courier New"/>
@@ -2372,6 +2493,7 @@
         </w:rPr>
         <w:t>&lt;/</w:t>
       </w:r>
+      <w:proofErr w:type="spellStart"/>
       <w:r>
         <w:rPr>
           <w:rFonts w:ascii="Courier New" w:hAnsi="Courier New" w:cs="Courier New"/>
@@ -2382,6 +2504,7 @@
         </w:rPr>
         <w:t>cbc:CompanyID</w:t>
       </w:r>
+      <w:proofErr w:type="spellEnd"/>
       <w:r>
         <w:rPr>
           <w:rFonts w:ascii="Courier New" w:hAnsi="Courier New" w:cs="Courier New"/>
@@ -2427,6 +2550,7 @@
         </w:rPr>
         <w:t>&lt;</w:t>
       </w:r>
+      <w:proofErr w:type="spellStart"/>
       <w:r>
         <w:rPr>
           <w:rFonts w:ascii="Courier New" w:hAnsi="Courier New" w:cs="Courier New"/>
@@ -2437,6 +2561,7 @@
         </w:rPr>
         <w:t>cac:TaxScheme</w:t>
       </w:r>
+      <w:proofErr w:type="spellEnd"/>
       <w:r>
         <w:rPr>
           <w:rFonts w:ascii="Courier New" w:hAnsi="Courier New" w:cs="Courier New"/>
@@ -2492,6 +2617,7 @@
         </w:rPr>
         <w:t>&lt;</w:t>
       </w:r>
+      <w:proofErr w:type="spellStart"/>
       <w:r>
         <w:rPr>
           <w:rFonts w:ascii="Courier New" w:hAnsi="Courier New" w:cs="Courier New"/>
@@ -2502,6 +2628,7 @@
         </w:rPr>
         <w:t>cbc:ID</w:t>
       </w:r>
+      <w:proofErr w:type="spellEnd"/>
       <w:r>
         <w:rPr>
           <w:rFonts w:ascii="Courier New" w:hAnsi="Courier New" w:cs="Courier New"/>
@@ -2532,6 +2659,7 @@
         </w:rPr>
         <w:t>&lt;/</w:t>
       </w:r>
+      <w:proofErr w:type="spellStart"/>
       <w:r>
         <w:rPr>
           <w:rFonts w:ascii="Courier New" w:hAnsi="Courier New" w:cs="Courier New"/>
@@ -2542,6 +2670,7 @@
         </w:rPr>
         <w:t>cbc:ID</w:t>
       </w:r>
+      <w:proofErr w:type="spellEnd"/>
       <w:r>
         <w:rPr>
           <w:rFonts w:ascii="Courier New" w:hAnsi="Courier New" w:cs="Courier New"/>
@@ -2587,6 +2716,7 @@
         </w:rPr>
         <w:t>&lt;/</w:t>
       </w:r>
+      <w:proofErr w:type="spellStart"/>
       <w:r>
         <w:rPr>
           <w:rFonts w:ascii="Courier New" w:hAnsi="Courier New" w:cs="Courier New"/>
@@ -2597,6 +2727,7 @@
         </w:rPr>
         <w:t>cac:TaxScheme</w:t>
       </w:r>
+      <w:proofErr w:type="spellEnd"/>
       <w:r>
         <w:rPr>
           <w:rFonts w:ascii="Courier New" w:hAnsi="Courier New" w:cs="Courier New"/>
@@ -2610,9 +2741,10 @@
     </w:p>
     <w:p>
       <w:pPr>
-        <w:rPr>
-          <w:rFonts w:ascii="Courier New" w:hAnsi="Courier New" w:cs="Courier New"/>
-          <w:color w:val="000000"/>
+        <w:spacing w:after="0" w:line="240" w:lineRule="auto"/>
+        <w:rPr>
+          <w:rFonts w:ascii="Courier New" w:hAnsi="Courier New" w:cs="Courier New"/>
+          <w:color w:val="0000FF"/>
           <w:sz w:val="18"/>
           <w:lang w:val="sv-SE"/>
         </w:rPr>
@@ -2627,6 +2759,7 @@
         </w:rPr>
         <w:t>&lt;/</w:t>
       </w:r>
+      <w:proofErr w:type="spellStart"/>
       <w:r>
         <w:rPr>
           <w:rFonts w:ascii="Courier New" w:hAnsi="Courier New" w:cs="Courier New"/>
@@ -2637,6 +2770,7 @@
         </w:rPr>
         <w:t>cac:PartyTaxScheme</w:t>
       </w:r>
+      <w:proofErr w:type="spellEnd"/>
       <w:r>
         <w:rPr>
           <w:rFonts w:ascii="Courier New" w:hAnsi="Courier New" w:cs="Courier New"/>
@@ -2658,24 +2792,28 @@
           <w:lang w:val="sv-SE"/>
         </w:rPr>
       </w:pPr>
-      <w:r>
+    </w:p>
+    <w:p>
+      <w:pPr>
+        <w:spacing w:after="0" w:line="240" w:lineRule="auto"/>
         <w:rPr>
           <w:rFonts w:eastAsia="Times New Roman"/>
           <w:b/>
           <w:bCs/>
           <w:lang w:val="sv-SE"/>
         </w:rPr>
-        <w:t>BT-95</w:t>
-      </w:r>
-      <w:r>
+      </w:pPr>
+    </w:p>
+    <w:p>
+      <w:pPr>
+        <w:spacing w:after="0" w:line="240" w:lineRule="auto"/>
         <w:rPr>
           <w:rFonts w:eastAsia="Times New Roman"/>
           <w:b/>
           <w:bCs/>
           <w:lang w:val="sv-SE"/>
         </w:rPr>
-        <w:t xml:space="preserve">-GST </w:t>
-      </w:r>
+      </w:pPr>
       <w:r>
         <w:rPr>
           <w:rFonts w:eastAsia="Times New Roman"/>
@@ -2683,8 +2821,9 @@
           <w:bCs/>
           <w:lang w:val="sv-SE"/>
         </w:rPr>
-        <w:t xml:space="preserve">Document level allowance </w:t>
-      </w:r>
+        <w:t xml:space="preserve">BT-63-GST </w:t>
+      </w:r>
+      <w:proofErr w:type="spellStart"/>
       <w:r>
         <w:rPr>
           <w:rFonts w:eastAsia="Times New Roman"/>
@@ -2692,8 +2831,9 @@
           <w:bCs/>
           <w:lang w:val="sv-SE"/>
         </w:rPr>
-        <w:t>GST</w:t>
-      </w:r>
+        <w:t>Seller</w:t>
+      </w:r>
+      <w:proofErr w:type="spellEnd"/>
       <w:r>
         <w:rPr>
           <w:rFonts w:eastAsia="Times New Roman"/>
@@ -2701,6 +2841,474 @@
           <w:bCs/>
           <w:lang w:val="sv-SE"/>
         </w:rPr>
+        <w:t xml:space="preserve"> tax representative GST identifier</w:t>
+      </w:r>
+    </w:p>
+    <w:p>
+      <w:pPr>
+        <w:rPr>
+          <w:rFonts w:ascii="Courier New" w:hAnsi="Courier New" w:cs="Courier New"/>
+          <w:color w:val="000000"/>
+          <w:sz w:val="18"/>
+        </w:rPr>
+      </w:pPr>
+      <w:r>
+        <w:rPr>
+          <w:rFonts w:ascii="Courier New" w:hAnsi="Courier New" w:cs="Courier New"/>
+          <w:color w:val="000000"/>
+          <w:sz w:val="18"/>
+        </w:rPr>
+        <w:t>/Invoice/cac:TaxRepresentativeParty/cac:PartyTaxScheme/cbc:CompanyID </w:t>
+      </w:r>
+    </w:p>
+    <w:p>
+      <w:pPr>
+        <w:autoSpaceDE w:val="0"/>
+        <w:autoSpaceDN w:val="0"/>
+        <w:adjustRightInd w:val="0"/>
+        <w:spacing w:after="0" w:line="240" w:lineRule="auto"/>
+        <w:rPr>
+          <w:rFonts w:ascii="Courier New" w:hAnsi="Courier New" w:cs="Courier New"/>
+          <w:color w:val="000000"/>
+          <w:sz w:val="18"/>
+          <w:highlight w:val="white"/>
+          <w:lang w:val="sv-SE"/>
+        </w:rPr>
+      </w:pPr>
+      <w:r>
+        <w:rPr>
+          <w:rFonts w:ascii="Courier New" w:hAnsi="Courier New" w:cs="Courier New"/>
+          <w:color w:val="0000FF"/>
+          <w:sz w:val="18"/>
+          <w:highlight w:val="white"/>
+          <w:lang w:val="sv-SE"/>
+        </w:rPr>
+        <w:t>&lt;</w:t>
+      </w:r>
+      <w:r>
+        <w:rPr>
+          <w:rFonts w:ascii="Courier New" w:hAnsi="Courier New" w:cs="Courier New"/>
+          <w:color w:val="800000"/>
+          <w:sz w:val="18"/>
+          <w:highlight w:val="white"/>
+          <w:lang w:val="sv-SE"/>
+        </w:rPr>
+        <w:t>cac:PartyTaxScheme</w:t>
+      </w:r>
+      <w:r>
+        <w:rPr>
+          <w:rFonts w:ascii="Courier New" w:hAnsi="Courier New" w:cs="Courier New"/>
+          <w:color w:val="0000FF"/>
+          <w:sz w:val="18"/>
+          <w:highlight w:val="white"/>
+          <w:lang w:val="sv-SE"/>
+        </w:rPr>
+        <w:t>&gt;</w:t>
+      </w:r>
+    </w:p>
+    <w:p>
+      <w:pPr>
+        <w:autoSpaceDE w:val="0"/>
+        <w:autoSpaceDN w:val="0"/>
+        <w:adjustRightInd w:val="0"/>
+        <w:spacing w:after="0" w:line="240" w:lineRule="auto"/>
+        <w:rPr>
+          <w:rFonts w:ascii="Courier New" w:hAnsi="Courier New" w:cs="Courier New"/>
+          <w:color w:val="000000"/>
+          <w:sz w:val="18"/>
+          <w:highlight w:val="white"/>
+          <w:lang w:val="sv-SE"/>
+        </w:rPr>
+      </w:pPr>
+      <w:r>
+        <w:rPr>
+          <w:rFonts w:ascii="Courier New" w:hAnsi="Courier New" w:cs="Courier New"/>
+          <w:color w:val="000000"/>
+          <w:sz w:val="18"/>
+          <w:highlight w:val="white"/>
+          <w:lang w:val="sv-SE"/>
+        </w:rPr>
+        <w:tab/>
+      </w:r>
+      <w:r>
+        <w:rPr>
+          <w:rFonts w:ascii="Courier New" w:hAnsi="Courier New" w:cs="Courier New"/>
+          <w:color w:val="0000FF"/>
+          <w:sz w:val="18"/>
+          <w:highlight w:val="white"/>
+          <w:lang w:val="sv-SE"/>
+        </w:rPr>
+        <w:t>&lt;</w:t>
+      </w:r>
+      <w:r>
+        <w:rPr>
+          <w:rFonts w:ascii="Courier New" w:hAnsi="Courier New" w:cs="Courier New"/>
+          <w:color w:val="800000"/>
+          <w:sz w:val="18"/>
+          <w:highlight w:val="white"/>
+          <w:lang w:val="sv-SE"/>
+        </w:rPr>
+        <w:t>cbc:CompanyID</w:t>
+      </w:r>
+      <w:r>
+        <w:rPr>
+          <w:rFonts w:ascii="Courier New" w:hAnsi="Courier New" w:cs="Courier New"/>
+          <w:color w:val="0000FF"/>
+          <w:sz w:val="18"/>
+          <w:highlight w:val="white"/>
+          <w:lang w:val="sv-SE"/>
+        </w:rPr>
+        <w:t>&gt;</w:t>
+      </w:r>
+      <w:r>
+        <w:rPr>
+          <w:rFonts w:ascii="Courier New" w:hAnsi="Courier New" w:cs="Courier New"/>
+          <w:color w:val="000000"/>
+          <w:sz w:val="18"/>
+          <w:highlight w:val="white"/>
+          <w:lang w:val="sv-SE"/>
+        </w:rPr>
+        <w:t>XYZ76576657</w:t>
+      </w:r>
+      <w:r>
+        <w:rPr>
+          <w:rFonts w:ascii="Courier New" w:hAnsi="Courier New" w:cs="Courier New"/>
+          <w:color w:val="0000FF"/>
+          <w:sz w:val="18"/>
+          <w:highlight w:val="white"/>
+          <w:lang w:val="sv-SE"/>
+        </w:rPr>
+        <w:t>&lt;/</w:t>
+      </w:r>
+      <w:r>
+        <w:rPr>
+          <w:rFonts w:ascii="Courier New" w:hAnsi="Courier New" w:cs="Courier New"/>
+          <w:color w:val="800000"/>
+          <w:sz w:val="18"/>
+          <w:highlight w:val="white"/>
+          <w:lang w:val="sv-SE"/>
+        </w:rPr>
+        <w:t>cbc:CompanyID</w:t>
+      </w:r>
+      <w:r>
+        <w:rPr>
+          <w:rFonts w:ascii="Courier New" w:hAnsi="Courier New" w:cs="Courier New"/>
+          <w:color w:val="0000FF"/>
+          <w:sz w:val="18"/>
+          <w:highlight w:val="white"/>
+          <w:lang w:val="sv-SE"/>
+        </w:rPr>
+        <w:t>&gt;</w:t>
+      </w:r>
+    </w:p>
+    <w:p>
+      <w:pPr>
+        <w:autoSpaceDE w:val="0"/>
+        <w:autoSpaceDN w:val="0"/>
+        <w:adjustRightInd w:val="0"/>
+        <w:spacing w:after="0" w:line="240" w:lineRule="auto"/>
+        <w:rPr>
+          <w:rFonts w:ascii="Courier New" w:hAnsi="Courier New" w:cs="Courier New"/>
+          <w:color w:val="000000"/>
+          <w:sz w:val="18"/>
+          <w:highlight w:val="white"/>
+          <w:lang w:val="sv-SE"/>
+        </w:rPr>
+      </w:pPr>
+      <w:r>
+        <w:rPr>
+          <w:rFonts w:ascii="Courier New" w:hAnsi="Courier New" w:cs="Courier New"/>
+          <w:color w:val="000000"/>
+          <w:sz w:val="18"/>
+          <w:highlight w:val="white"/>
+          <w:lang w:val="sv-SE"/>
+        </w:rPr>
+        <w:tab/>
+      </w:r>
+      <w:r>
+        <w:rPr>
+          <w:rFonts w:ascii="Courier New" w:hAnsi="Courier New" w:cs="Courier New"/>
+          <w:color w:val="0000FF"/>
+          <w:sz w:val="18"/>
+          <w:highlight w:val="white"/>
+          <w:lang w:val="sv-SE"/>
+        </w:rPr>
+        <w:t>&lt;</w:t>
+      </w:r>
+      <w:r>
+        <w:rPr>
+          <w:rFonts w:ascii="Courier New" w:hAnsi="Courier New" w:cs="Courier New"/>
+          <w:color w:val="800000"/>
+          <w:sz w:val="18"/>
+          <w:highlight w:val="white"/>
+          <w:lang w:val="sv-SE"/>
+        </w:rPr>
+        <w:t>cac:TaxScheme</w:t>
+      </w:r>
+      <w:r>
+        <w:rPr>
+          <w:rFonts w:ascii="Courier New" w:hAnsi="Courier New" w:cs="Courier New"/>
+          <w:color w:val="0000FF"/>
+          <w:sz w:val="18"/>
+          <w:highlight w:val="white"/>
+          <w:lang w:val="sv-SE"/>
+        </w:rPr>
+        <w:t>&gt;</w:t>
+      </w:r>
+    </w:p>
+    <w:p>
+      <w:pPr>
+        <w:autoSpaceDE w:val="0"/>
+        <w:autoSpaceDN w:val="0"/>
+        <w:adjustRightInd w:val="0"/>
+        <w:spacing w:after="0" w:line="240" w:lineRule="auto"/>
+        <w:rPr>
+          <w:rFonts w:ascii="Courier New" w:hAnsi="Courier New" w:cs="Courier New"/>
+          <w:color w:val="000000"/>
+          <w:sz w:val="18"/>
+          <w:highlight w:val="white"/>
+          <w:lang w:val="sv-SE"/>
+        </w:rPr>
+      </w:pPr>
+      <w:r>
+        <w:rPr>
+          <w:rFonts w:ascii="Courier New" w:hAnsi="Courier New" w:cs="Courier New"/>
+          <w:color w:val="000000"/>
+          <w:sz w:val="18"/>
+          <w:highlight w:val="white"/>
+          <w:lang w:val="sv-SE"/>
+        </w:rPr>
+        <w:tab/>
+      </w:r>
+      <w:r>
+        <w:rPr>
+          <w:rFonts w:ascii="Courier New" w:hAnsi="Courier New" w:cs="Courier New"/>
+          <w:color w:val="000000"/>
+          <w:sz w:val="18"/>
+          <w:highlight w:val="white"/>
+          <w:lang w:val="sv-SE"/>
+        </w:rPr>
+        <w:tab/>
+      </w:r>
+      <w:r>
+        <w:rPr>
+          <w:rFonts w:ascii="Courier New" w:hAnsi="Courier New" w:cs="Courier New"/>
+          <w:color w:val="0000FF"/>
+          <w:sz w:val="18"/>
+          <w:highlight w:val="white"/>
+          <w:lang w:val="sv-SE"/>
+        </w:rPr>
+        <w:t>&lt;</w:t>
+      </w:r>
+      <w:r>
+        <w:rPr>
+          <w:rFonts w:ascii="Courier New" w:hAnsi="Courier New" w:cs="Courier New"/>
+          <w:color w:val="800000"/>
+          <w:sz w:val="18"/>
+          <w:highlight w:val="white"/>
+          <w:lang w:val="sv-SE"/>
+        </w:rPr>
+        <w:t>cbc:ID</w:t>
+      </w:r>
+      <w:r>
+        <w:rPr>
+          <w:rFonts w:ascii="Courier New" w:hAnsi="Courier New" w:cs="Courier New"/>
+          <w:color w:val="0000FF"/>
+          <w:sz w:val="18"/>
+          <w:highlight w:val="white"/>
+          <w:lang w:val="sv-SE"/>
+        </w:rPr>
+        <w:t>&gt;</w:t>
+      </w:r>
+      <w:r>
+        <w:rPr>
+          <w:rFonts w:ascii="Courier New" w:hAnsi="Courier New" w:cs="Courier New"/>
+          <w:color w:val="000000"/>
+          <w:sz w:val="18"/>
+          <w:highlight w:val="white"/>
+          <w:lang w:val="sv-SE"/>
+        </w:rPr>
+        <w:t>GST</w:t>
+      </w:r>
+      <w:r>
+        <w:rPr>
+          <w:rFonts w:ascii="Courier New" w:hAnsi="Courier New" w:cs="Courier New"/>
+          <w:color w:val="0000FF"/>
+          <w:sz w:val="18"/>
+          <w:highlight w:val="white"/>
+          <w:lang w:val="sv-SE"/>
+        </w:rPr>
+        <w:t>&lt;/</w:t>
+      </w:r>
+      <w:r>
+        <w:rPr>
+          <w:rFonts w:ascii="Courier New" w:hAnsi="Courier New" w:cs="Courier New"/>
+          <w:color w:val="800000"/>
+          <w:sz w:val="18"/>
+          <w:highlight w:val="white"/>
+          <w:lang w:val="sv-SE"/>
+        </w:rPr>
+        <w:t>cbc:ID</w:t>
+      </w:r>
+      <w:r>
+        <w:rPr>
+          <w:rFonts w:ascii="Courier New" w:hAnsi="Courier New" w:cs="Courier New"/>
+          <w:color w:val="0000FF"/>
+          <w:sz w:val="18"/>
+          <w:highlight w:val="white"/>
+          <w:lang w:val="sv-SE"/>
+        </w:rPr>
+        <w:t>&gt;</w:t>
+      </w:r>
+    </w:p>
+    <w:p>
+      <w:pPr>
+        <w:autoSpaceDE w:val="0"/>
+        <w:autoSpaceDN w:val="0"/>
+        <w:adjustRightInd w:val="0"/>
+        <w:spacing w:after="0" w:line="240" w:lineRule="auto"/>
+        <w:rPr>
+          <w:rFonts w:ascii="Courier New" w:hAnsi="Courier New" w:cs="Courier New"/>
+          <w:color w:val="000000"/>
+          <w:sz w:val="18"/>
+          <w:highlight w:val="white"/>
+          <w:lang w:val="sv-SE"/>
+        </w:rPr>
+      </w:pPr>
+      <w:r>
+        <w:rPr>
+          <w:rFonts w:ascii="Courier New" w:hAnsi="Courier New" w:cs="Courier New"/>
+          <w:color w:val="000000"/>
+          <w:sz w:val="18"/>
+          <w:highlight w:val="white"/>
+          <w:lang w:val="sv-SE"/>
+        </w:rPr>
+        <w:tab/>
+      </w:r>
+      <w:r>
+        <w:rPr>
+          <w:rFonts w:ascii="Courier New" w:hAnsi="Courier New" w:cs="Courier New"/>
+          <w:color w:val="0000FF"/>
+          <w:sz w:val="18"/>
+          <w:highlight w:val="white"/>
+          <w:lang w:val="sv-SE"/>
+        </w:rPr>
+        <w:t>&lt;/</w:t>
+      </w:r>
+      <w:r>
+        <w:rPr>
+          <w:rFonts w:ascii="Courier New" w:hAnsi="Courier New" w:cs="Courier New"/>
+          <w:color w:val="800000"/>
+          <w:sz w:val="18"/>
+          <w:highlight w:val="white"/>
+          <w:lang w:val="sv-SE"/>
+        </w:rPr>
+        <w:t>cac:TaxScheme</w:t>
+      </w:r>
+      <w:r>
+        <w:rPr>
+          <w:rFonts w:ascii="Courier New" w:hAnsi="Courier New" w:cs="Courier New"/>
+          <w:color w:val="0000FF"/>
+          <w:sz w:val="18"/>
+          <w:highlight w:val="white"/>
+          <w:lang w:val="sv-SE"/>
+        </w:rPr>
+        <w:t>&gt;</w:t>
+      </w:r>
+    </w:p>
+    <w:p>
+      <w:pPr>
+        <w:rPr>
+          <w:rFonts w:ascii="Courier New" w:hAnsi="Courier New" w:cs="Courier New"/>
+          <w:color w:val="000000"/>
+          <w:sz w:val="18"/>
+          <w:lang w:val="sv-SE"/>
+        </w:rPr>
+      </w:pPr>
+      <w:r>
+        <w:rPr>
+          <w:rFonts w:ascii="Courier New" w:hAnsi="Courier New" w:cs="Courier New"/>
+          <w:color w:val="0000FF"/>
+          <w:sz w:val="18"/>
+          <w:highlight w:val="white"/>
+          <w:lang w:val="sv-SE"/>
+        </w:rPr>
+        <w:t>&lt;/</w:t>
+      </w:r>
+      <w:r>
+        <w:rPr>
+          <w:rFonts w:ascii="Courier New" w:hAnsi="Courier New" w:cs="Courier New"/>
+          <w:color w:val="800000"/>
+          <w:sz w:val="18"/>
+          <w:highlight w:val="white"/>
+          <w:lang w:val="sv-SE"/>
+        </w:rPr>
+        <w:t>cac:PartyTaxScheme</w:t>
+      </w:r>
+      <w:r>
+        <w:rPr>
+          <w:rFonts w:ascii="Courier New" w:hAnsi="Courier New" w:cs="Courier New"/>
+          <w:color w:val="0000FF"/>
+          <w:sz w:val="18"/>
+          <w:highlight w:val="white"/>
+          <w:lang w:val="sv-SE"/>
+        </w:rPr>
+        <w:t>&gt;</w:t>
+      </w:r>
+    </w:p>
+    <w:p>
+      <w:pPr>
+        <w:spacing w:after="0" w:line="240" w:lineRule="auto"/>
+        <w:rPr>
+          <w:rFonts w:eastAsia="Times New Roman"/>
+          <w:b/>
+          <w:bCs/>
+          <w:lang w:val="sv-SE"/>
+        </w:rPr>
+      </w:pPr>
+      <w:r>
+        <w:rPr>
+          <w:rFonts w:eastAsia="Times New Roman"/>
+          <w:b/>
+          <w:bCs/>
+          <w:lang w:val="sv-SE"/>
+        </w:rPr>
+        <w:t>BT-95</w:t>
+      </w:r>
+      <w:r>
+        <w:rPr>
+          <w:rFonts w:eastAsia="Times New Roman"/>
+          <w:b/>
+          <w:bCs/>
+          <w:lang w:val="sv-SE"/>
+        </w:rPr>
+        <w:t xml:space="preserve">-GST </w:t>
+      </w:r>
+      <w:r>
+        <w:rPr>
+          <w:rFonts w:eastAsia="Times New Roman"/>
+          <w:b/>
+          <w:bCs/>
+          <w:lang w:val="sv-SE"/>
+        </w:rPr>
+        <w:t xml:space="preserve">Document level allowance </w:t>
+      </w:r>
+      <w:r>
+        <w:rPr>
+          <w:rFonts w:eastAsia="Times New Roman"/>
+          <w:b/>
+          <w:bCs/>
+          <w:lang w:val="sv-SE"/>
+        </w:rPr>
+        <w:t>GST</w:t>
+      </w:r>
+      <w:r>
+        <w:rPr>
+          <w:rFonts w:eastAsia="Times New Roman"/>
+          <w:b/>
+          <w:bCs/>
+          <w:lang w:val="sv-SE"/>
+        </w:rPr>
         <w:t xml:space="preserve"> category code </w:t>
       </w:r>
     </w:p>
@@ -3306,6 +3914,7 @@
           <w:bCs/>
           <w:lang w:val="sv-SE"/>
         </w:rPr>
+        <w:lastRenderedPageBreak/>
         <w:t>BT-112-GST Invoice total amount with GST</w:t>
       </w:r>
     </w:p>
@@ -3671,7 +4280,6 @@
           <w:bCs/>
           <w:lang w:val="sv-SE"/>
         </w:rPr>
-        <w:lastRenderedPageBreak/>
         <w:t xml:space="preserve">BT-119-GST GST category rate </w:t>
       </w:r>
     </w:p>
@@ -4073,7 +4681,11 @@
           </w:tcPr>
           <w:p>
             <w:r>
-              <w:t>[BR-CO-17]-VAT category tax amount (BT-117) = VAT category taxable amount (BT-116) x (VAT category rate (BT-119) / 100), rounded to two decimals</w:t>
+              <w:t xml:space="preserve">[BR-CO-17]-VAT category tax amount (BT-117) = VAT category taxable amount (BT-116) x </w:t>
+            </w:r>
+            <w:r>
+              <w:lastRenderedPageBreak/>
+              <w:t>(VAT category rate (BT-119) / 100), rounded to two decimals</w:t>
             </w:r>
           </w:p>
         </w:tc>
@@ -4083,7 +4695,12 @@
           </w:tcPr>
           <w:p>
             <w:r>
-              <w:t>[BR-CO-17-GST-SG]-GST category tax amount (BT-117-GST) = GST category taxable amount (BT-116-GST) x (GST category rate (BT-119-GST) / 100), rounded to two decimals</w:t>
+              <w:lastRenderedPageBreak/>
+              <w:t xml:space="preserve">[BR-CO-17-GST-SG]-GST category tax amount (BT-117-GST) = GST category taxable amount </w:t>
+            </w:r>
+            <w:r>
+              <w:lastRenderedPageBreak/>
+              <w:t>(BT-116-GST) x (GST category rate (BT-119-GST) / 100), rounded to two decimals</w:t>
             </w:r>
           </w:p>
         </w:tc>
@@ -4095,6 +4712,7 @@
           </w:tcPr>
           <w:p>
             <w:r>
+              <w:lastRenderedPageBreak/>
               <w:t xml:space="preserve">[BR-CO-18]-An Invoice shall at least have one </w:t>
             </w:r>
             <w:proofErr w:type="spellStart"/>
@@ -4147,7 +4765,6 @@
           </w:tcPr>
           <w:p>
             <w:r>
-              <w:lastRenderedPageBreak/>
               <w:t xml:space="preserve">[BR-45]-Each </w:t>
             </w:r>
             <w:proofErr w:type="spellStart"/>
@@ -4530,6 +5147,7 @@
           </w:tcPr>
           <w:p>
             <w:r>
+              <w:lastRenderedPageBreak/>
               <w:t>[UBL-SR-13]-Seller tax registration shall occur maximum once</w:t>
             </w:r>
           </w:p>
@@ -4599,7 +5217,6 @@
           </w:tcPr>
           <w:p>
             <w:r>
-              <w:lastRenderedPageBreak/>
               <w:t>[UBL-SR-32]-VAT exemption reason text shall occur maximum once</w:t>
             </w:r>
           </w:p>
@@ -6478,6 +7095,7 @@
                 <w:szCs w:val="22"/>
                 <w:lang w:val="sv-SE" w:eastAsia="zh-CN"/>
               </w:rPr>
+              <w:lastRenderedPageBreak/>
               <w:t>Exempt</w:t>
             </w:r>
             <w:proofErr w:type="spellEnd"/>
@@ -7034,9 +7652,9 @@
           <w:tcPr>
             <w:tcW w:w="1286" w:type="pct"/>
             <w:tcBorders>
-              <w:top w:val="nil"/>
+              <w:top w:val="single" w:sz="4" w:space="0" w:color="auto"/>
               <w:left w:val="single" w:sz="4" w:space="0" w:color="auto"/>
-              <w:bottom w:val="single" w:sz="8" w:space="0" w:color="auto"/>
+              <w:bottom w:val="single" w:sz="4" w:space="0" w:color="auto"/>
               <w:right w:val="single" w:sz="4" w:space="0" w:color="auto"/>
             </w:tcBorders>
             <w:shd w:val="clear" w:color="auto" w:fill="auto"/>
@@ -7093,9 +7711,9 @@
           <w:tcPr>
             <w:tcW w:w="798" w:type="pct"/>
             <w:tcBorders>
-              <w:top w:val="nil"/>
+              <w:top w:val="single" w:sz="4" w:space="0" w:color="auto"/>
               <w:left w:val="single" w:sz="8" w:space="0" w:color="auto"/>
-              <w:bottom w:val="single" w:sz="8" w:space="0" w:color="auto"/>
+              <w:bottom w:val="single" w:sz="4" w:space="0" w:color="auto"/>
               <w:right w:val="single" w:sz="4" w:space="0" w:color="auto"/>
             </w:tcBorders>
             <w:shd w:val="clear" w:color="auto" w:fill="auto"/>
@@ -7128,9 +7746,9 @@
           <w:tcPr>
             <w:tcW w:w="2517" w:type="pct"/>
             <w:tcBorders>
-              <w:top w:val="nil"/>
+              <w:top w:val="single" w:sz="4" w:space="0" w:color="auto"/>
               <w:left w:val="nil"/>
-              <w:bottom w:val="single" w:sz="8" w:space="0" w:color="auto"/>
+              <w:bottom w:val="single" w:sz="4" w:space="0" w:color="auto"/>
               <w:right w:val="single" w:sz="4" w:space="0" w:color="auto"/>
             </w:tcBorders>
             <w:shd w:val="clear" w:color="auto" w:fill="auto"/>
@@ -7253,9 +7871,9 @@
           <w:tcPr>
             <w:tcW w:w="399" w:type="pct"/>
             <w:tcBorders>
-              <w:top w:val="nil"/>
+              <w:top w:val="single" w:sz="4" w:space="0" w:color="auto"/>
               <w:left w:val="nil"/>
-              <w:bottom w:val="single" w:sz="8" w:space="0" w:color="auto"/>
+              <w:bottom w:val="single" w:sz="4" w:space="0" w:color="auto"/>
               <w:right w:val="single" w:sz="8" w:space="0" w:color="auto"/>
             </w:tcBorders>
             <w:shd w:val="clear" w:color="auto" w:fill="auto"/>
@@ -7285,6 +7903,271 @@
           </w:p>
         </w:tc>
       </w:tr>
+      <w:tr>
+        <w:trPr>
+          <w:trHeight w:val="300"/>
+        </w:trPr>
+        <w:tc>
+          <w:tcPr>
+            <w:tcW w:w="1286" w:type="pct"/>
+            <w:tcBorders>
+              <w:top w:val="single" w:sz="4" w:space="0" w:color="auto"/>
+              <w:left w:val="single" w:sz="4" w:space="0" w:color="auto"/>
+              <w:bottom w:val="single" w:sz="4" w:space="0" w:color="auto"/>
+              <w:right w:val="single" w:sz="4" w:space="0" w:color="auto"/>
+            </w:tcBorders>
+            <w:shd w:val="clear" w:color="auto" w:fill="auto"/>
+          </w:tcPr>
+          <w:p>
+            <w:pPr>
+              <w:spacing w:after="0" w:line="240" w:lineRule="auto"/>
+              <w:rPr>
+                <w:rFonts w:ascii="Calibri" w:eastAsia="Times New Roman" w:hAnsi="Calibri" w:cs="Calibri"/>
+                <w:color w:val="000000"/>
+                <w:sz w:val="22"/>
+                <w:szCs w:val="22"/>
+                <w:lang w:val="sv-SE" w:eastAsia="zh-CN"/>
+              </w:rPr>
+            </w:pPr>
+            <w:proofErr w:type="spellStart"/>
+            <w:r>
+              <w:rPr>
+                <w:rFonts w:ascii="Calibri" w:eastAsia="Times New Roman" w:hAnsi="Calibri" w:cs="Calibri"/>
+                <w:color w:val="000000"/>
+                <w:sz w:val="22"/>
+                <w:szCs w:val="22"/>
+                <w:lang w:val="sv-SE" w:eastAsia="zh-CN"/>
+              </w:rPr>
+              <w:t>Supplies</w:t>
+            </w:r>
+            <w:proofErr w:type="spellEnd"/>
+            <w:r>
+              <w:rPr>
+                <w:rFonts w:ascii="Calibri" w:eastAsia="Times New Roman" w:hAnsi="Calibri" w:cs="Calibri"/>
+                <w:color w:val="000000"/>
+                <w:sz w:val="22"/>
+                <w:szCs w:val="22"/>
+                <w:lang w:val="sv-SE" w:eastAsia="zh-CN"/>
+              </w:rPr>
+              <w:t xml:space="preserve"> from Non GST </w:t>
+            </w:r>
+            <w:proofErr w:type="spellStart"/>
+            <w:r>
+              <w:rPr>
+                <w:rFonts w:ascii="Calibri" w:eastAsia="Times New Roman" w:hAnsi="Calibri" w:cs="Calibri"/>
+                <w:color w:val="000000"/>
+                <w:sz w:val="22"/>
+                <w:szCs w:val="22"/>
+                <w:lang w:val="sv-SE" w:eastAsia="zh-CN"/>
+              </w:rPr>
+              <w:t>registered</w:t>
+            </w:r>
+            <w:proofErr w:type="spellEnd"/>
+            <w:r>
+              <w:rPr>
+                <w:rFonts w:ascii="Calibri" w:eastAsia="Times New Roman" w:hAnsi="Calibri" w:cs="Calibri"/>
+                <w:color w:val="000000"/>
+                <w:sz w:val="22"/>
+                <w:szCs w:val="22"/>
+                <w:lang w:val="sv-SE" w:eastAsia="zh-CN"/>
+              </w:rPr>
+              <w:t xml:space="preserve"> </w:t>
+            </w:r>
+            <w:proofErr w:type="spellStart"/>
+            <w:r>
+              <w:rPr>
+                <w:rFonts w:ascii="Calibri" w:eastAsia="Times New Roman" w:hAnsi="Calibri" w:cs="Calibri"/>
+                <w:color w:val="000000"/>
+                <w:sz w:val="22"/>
+                <w:szCs w:val="22"/>
+                <w:lang w:val="sv-SE" w:eastAsia="zh-CN"/>
+              </w:rPr>
+              <w:t>company</w:t>
+            </w:r>
+            <w:proofErr w:type="spellEnd"/>
+          </w:p>
+        </w:tc>
+        <w:tc>
+          <w:tcPr>
+            <w:tcW w:w="798" w:type="pct"/>
+            <w:tcBorders>
+              <w:top w:val="single" w:sz="4" w:space="0" w:color="auto"/>
+              <w:left w:val="single" w:sz="8" w:space="0" w:color="auto"/>
+              <w:bottom w:val="single" w:sz="4" w:space="0" w:color="auto"/>
+              <w:right w:val="single" w:sz="4" w:space="0" w:color="auto"/>
+            </w:tcBorders>
+            <w:shd w:val="clear" w:color="auto" w:fill="auto"/>
+          </w:tcPr>
+          <w:p>
+            <w:pPr>
+              <w:spacing w:after="0" w:line="240" w:lineRule="auto"/>
+              <w:rPr>
+                <w:rFonts w:ascii="Calibri" w:eastAsia="Times New Roman" w:hAnsi="Calibri" w:cs="Calibri"/>
+                <w:color w:val="000000"/>
+                <w:sz w:val="22"/>
+                <w:szCs w:val="22"/>
+                <w:lang w:val="sv-SE" w:eastAsia="zh-CN"/>
+              </w:rPr>
+            </w:pPr>
+            <w:r>
+              <w:rPr>
+                <w:rFonts w:ascii="Calibri" w:eastAsia="Times New Roman" w:hAnsi="Calibri" w:cs="Calibri"/>
+                <w:color w:val="000000"/>
+                <w:sz w:val="22"/>
+                <w:szCs w:val="22"/>
+                <w:lang w:val="sv-SE" w:eastAsia="zh-CN"/>
+              </w:rPr>
+              <w:t>NG</w:t>
+            </w:r>
+          </w:p>
+        </w:tc>
+        <w:tc>
+          <w:tcPr>
+            <w:tcW w:w="2517" w:type="pct"/>
+            <w:tcBorders>
+              <w:top w:val="single" w:sz="4" w:space="0" w:color="auto"/>
+              <w:left w:val="nil"/>
+              <w:bottom w:val="single" w:sz="4" w:space="0" w:color="auto"/>
+              <w:right w:val="single" w:sz="4" w:space="0" w:color="auto"/>
+            </w:tcBorders>
+            <w:shd w:val="clear" w:color="auto" w:fill="auto"/>
+          </w:tcPr>
+          <w:p>
+            <w:pPr>
+              <w:spacing w:after="0" w:line="240" w:lineRule="auto"/>
+              <w:rPr>
+                <w:rFonts w:ascii="Calibri" w:eastAsia="Times New Roman" w:hAnsi="Calibri" w:cs="Calibri"/>
+                <w:color w:val="000000"/>
+                <w:sz w:val="22"/>
+                <w:szCs w:val="22"/>
+                <w:lang w:val="sv-SE" w:eastAsia="zh-CN"/>
+              </w:rPr>
+            </w:pPr>
+            <w:proofErr w:type="spellStart"/>
+            <w:r>
+              <w:rPr>
+                <w:rFonts w:ascii="Calibri" w:eastAsia="Times New Roman" w:hAnsi="Calibri" w:cs="Calibri"/>
+                <w:color w:val="000000"/>
+                <w:sz w:val="22"/>
+                <w:szCs w:val="22"/>
+                <w:lang w:val="sv-SE" w:eastAsia="zh-CN"/>
+              </w:rPr>
+              <w:t>Supplies</w:t>
+            </w:r>
+            <w:proofErr w:type="spellEnd"/>
+            <w:r>
+              <w:rPr>
+                <w:rFonts w:ascii="Calibri" w:eastAsia="Times New Roman" w:hAnsi="Calibri" w:cs="Calibri"/>
+                <w:color w:val="000000"/>
+                <w:sz w:val="22"/>
+                <w:szCs w:val="22"/>
+                <w:lang w:val="sv-SE" w:eastAsia="zh-CN"/>
+              </w:rPr>
+              <w:t xml:space="preserve"> from a </w:t>
+            </w:r>
+            <w:proofErr w:type="spellStart"/>
+            <w:r>
+              <w:rPr>
+                <w:rFonts w:ascii="Calibri" w:eastAsia="Times New Roman" w:hAnsi="Calibri" w:cs="Calibri"/>
+                <w:color w:val="000000"/>
+                <w:sz w:val="22"/>
+                <w:szCs w:val="22"/>
+                <w:lang w:val="sv-SE" w:eastAsia="zh-CN"/>
+              </w:rPr>
+              <w:t>company</w:t>
+            </w:r>
+            <w:proofErr w:type="spellEnd"/>
+            <w:r>
+              <w:rPr>
+                <w:rFonts w:ascii="Calibri" w:eastAsia="Times New Roman" w:hAnsi="Calibri" w:cs="Calibri"/>
+                <w:color w:val="000000"/>
+                <w:sz w:val="22"/>
+                <w:szCs w:val="22"/>
+                <w:lang w:val="sv-SE" w:eastAsia="zh-CN"/>
+              </w:rPr>
+              <w:t xml:space="preserve"> </w:t>
+            </w:r>
+            <w:proofErr w:type="spellStart"/>
+            <w:r>
+              <w:rPr>
+                <w:rFonts w:ascii="Calibri" w:eastAsia="Times New Roman" w:hAnsi="Calibri" w:cs="Calibri"/>
+                <w:color w:val="000000"/>
+                <w:sz w:val="22"/>
+                <w:szCs w:val="22"/>
+                <w:lang w:val="sv-SE" w:eastAsia="zh-CN"/>
+              </w:rPr>
+              <w:t>which</w:t>
+            </w:r>
+            <w:proofErr w:type="spellEnd"/>
+            <w:r>
+              <w:rPr>
+                <w:rFonts w:ascii="Calibri" w:eastAsia="Times New Roman" w:hAnsi="Calibri" w:cs="Calibri"/>
+                <w:color w:val="000000"/>
+                <w:sz w:val="22"/>
+                <w:szCs w:val="22"/>
+                <w:lang w:val="sv-SE" w:eastAsia="zh-CN"/>
+              </w:rPr>
+              <w:t xml:space="preserve"> is not </w:t>
+            </w:r>
+            <w:proofErr w:type="spellStart"/>
+            <w:r>
+              <w:rPr>
+                <w:rFonts w:ascii="Calibri" w:eastAsia="Times New Roman" w:hAnsi="Calibri" w:cs="Calibri"/>
+                <w:color w:val="000000"/>
+                <w:sz w:val="22"/>
+                <w:szCs w:val="22"/>
+                <w:lang w:val="sv-SE" w:eastAsia="zh-CN"/>
+              </w:rPr>
+              <w:t>registered</w:t>
+            </w:r>
+            <w:proofErr w:type="spellEnd"/>
+            <w:r>
+              <w:rPr>
+                <w:rFonts w:ascii="Calibri" w:eastAsia="Times New Roman" w:hAnsi="Calibri" w:cs="Calibri"/>
+                <w:color w:val="000000"/>
+                <w:sz w:val="22"/>
+                <w:szCs w:val="22"/>
+                <w:lang w:val="sv-SE" w:eastAsia="zh-CN"/>
+              </w:rPr>
+              <w:t xml:space="preserve"> for GST</w:t>
+            </w:r>
+          </w:p>
+        </w:tc>
+        <w:tc>
+          <w:tcPr>
+            <w:tcW w:w="399" w:type="pct"/>
+            <w:tcBorders>
+              <w:top w:val="single" w:sz="4" w:space="0" w:color="auto"/>
+              <w:left w:val="nil"/>
+              <w:bottom w:val="single" w:sz="4" w:space="0" w:color="auto"/>
+              <w:right w:val="single" w:sz="8" w:space="0" w:color="auto"/>
+            </w:tcBorders>
+            <w:shd w:val="clear" w:color="auto" w:fill="auto"/>
+          </w:tcPr>
+          <w:p>
+            <w:pPr>
+              <w:spacing w:after="0" w:line="240" w:lineRule="auto"/>
+              <w:rPr>
+                <w:rFonts w:ascii="Calibri" w:eastAsia="Times New Roman" w:hAnsi="Calibri" w:cs="Calibri"/>
+                <w:color w:val="000000"/>
+                <w:sz w:val="22"/>
+                <w:szCs w:val="22"/>
+                <w:lang w:val="sv-SE" w:eastAsia="zh-CN"/>
+              </w:rPr>
+            </w:pPr>
+            <w:r>
+              <w:rPr>
+                <w:rFonts w:ascii="Calibri" w:eastAsia="Times New Roman" w:hAnsi="Calibri" w:cs="Calibri"/>
+                <w:color w:val="000000"/>
+                <w:sz w:val="22"/>
+                <w:szCs w:val="22"/>
+                <w:lang w:val="sv-SE" w:eastAsia="zh-CN"/>
+              </w:rPr>
+              <w:t>N/A</w:t>
+            </w:r>
+          </w:p>
+        </w:tc>
+      </w:tr>
     </w:tbl>
     <w:p/>
     <w:p>
@@ -7297,7 +8180,6 @@
         <w:pStyle w:val="Rubrik3"/>
       </w:pPr>
       <w:r>
-        <w:lastRenderedPageBreak/>
         <w:t>7.1. Line GST Information</w:t>
       </w:r>
     </w:p>
@@ -7405,7 +8287,42 @@
           <w:szCs w:val="20"/>
         </w:rPr>
         <w:br/>
-        <w:t xml:space="preserve">Invoice line 2 has </w:t>
+      </w:r>
+      <w:proofErr w:type="spellStart"/>
+      <w:r>
+        <w:rPr>
+          <w:rFonts w:ascii="Arial" w:hAnsi="Arial" w:cs="Arial"/>
+          <w:sz w:val="20"/>
+          <w:szCs w:val="20"/>
+        </w:rPr>
+        <w:t>Invoice</w:t>
+      </w:r>
+      <w:proofErr w:type="spellEnd"/>
+      <w:r>
+        <w:rPr>
+          <w:rFonts w:ascii="Arial" w:hAnsi="Arial" w:cs="Arial"/>
+          <w:sz w:val="20"/>
+          <w:szCs w:val="20"/>
+        </w:rPr>
+        <w:t xml:space="preserve"> </w:t>
+      </w:r>
+      <w:proofErr w:type="spellStart"/>
+      <w:r>
+        <w:rPr>
+          <w:rFonts w:ascii="Arial" w:hAnsi="Arial" w:cs="Arial"/>
+          <w:sz w:val="20"/>
+          <w:szCs w:val="20"/>
+        </w:rPr>
+        <w:t>line</w:t>
+      </w:r>
+      <w:proofErr w:type="spellEnd"/>
+      <w:r>
+        <w:rPr>
+          <w:rFonts w:ascii="Arial" w:hAnsi="Arial" w:cs="Arial"/>
+          <w:sz w:val="20"/>
+          <w:szCs w:val="20"/>
+        </w:rPr>
+        <w:t xml:space="preserve"> 2 has </w:t>
       </w:r>
       <w:proofErr w:type="spellStart"/>
       <w:r>
@@ -7732,13 +8649,41 @@
         <w:rPr>
           <w:lang w:val="sv-SE"/>
         </w:rPr>
-        <w:t xml:space="preserve">For GST Breakdown where the GST </w:t>
+        <w:t xml:space="preserve">For GST </w:t>
       </w:r>
       <w:proofErr w:type="spellStart"/>
       <w:r>
         <w:rPr>
           <w:lang w:val="sv-SE"/>
         </w:rPr>
+        <w:t>Breakdown</w:t>
+      </w:r>
+      <w:proofErr w:type="spellEnd"/>
+      <w:r>
+        <w:rPr>
+          <w:lang w:val="sv-SE"/>
+        </w:rPr>
+        <w:t xml:space="preserve"> </w:t>
+      </w:r>
+      <w:proofErr w:type="spellStart"/>
+      <w:r>
+        <w:rPr>
+          <w:lang w:val="sv-SE"/>
+        </w:rPr>
+        <w:t>where</w:t>
+      </w:r>
+      <w:proofErr w:type="spellEnd"/>
+      <w:r>
+        <w:rPr>
+          <w:lang w:val="sv-SE"/>
+        </w:rPr>
+        <w:t xml:space="preserve"> the GST </w:t>
+      </w:r>
+      <w:proofErr w:type="spellStart"/>
+      <w:r>
+        <w:rPr>
+          <w:lang w:val="sv-SE"/>
+        </w:rPr>
         <w:t>Category</w:t>
       </w:r>
       <w:proofErr w:type="spellEnd"/>
@@ -7784,7 +8729,35 @@
         <w:rPr>
           <w:lang w:val="sv-SE"/>
         </w:rPr>
-        <w:t xml:space="preserve"> tax amount shall be zero.</w:t>
+        <w:t xml:space="preserve"> tax </w:t>
+      </w:r>
+      <w:proofErr w:type="spellStart"/>
+      <w:r>
+        <w:rPr>
+          <w:lang w:val="sv-SE"/>
+        </w:rPr>
+        <w:t>amount</w:t>
+      </w:r>
+      <w:proofErr w:type="spellEnd"/>
+      <w:r>
+        <w:rPr>
+          <w:lang w:val="sv-SE"/>
+        </w:rPr>
+        <w:t xml:space="preserve"> </w:t>
+      </w:r>
+      <w:proofErr w:type="spellStart"/>
+      <w:r>
+        <w:rPr>
+          <w:lang w:val="sv-SE"/>
+        </w:rPr>
+        <w:t>shall</w:t>
+      </w:r>
+      <w:proofErr w:type="spellEnd"/>
+      <w:r>
+        <w:rPr>
+          <w:lang w:val="sv-SE"/>
+        </w:rPr>
+        <w:t xml:space="preserve"> be zero.</w:t>
       </w:r>
     </w:p>
     <w:p>
@@ -7839,7 +8812,21 @@
         <w:rPr>
           <w:lang w:val="sv-SE"/>
         </w:rPr>
-        <w:t xml:space="preserve"> of </w:t>
+        <w:t xml:space="preserve"> </w:t>
+      </w:r>
+      <w:proofErr w:type="spellStart"/>
+      <w:r>
+        <w:rPr>
+          <w:lang w:val="sv-SE"/>
+        </w:rPr>
+        <w:t>of</w:t>
+      </w:r>
+      <w:proofErr w:type="spellEnd"/>
+      <w:r>
+        <w:rPr>
+          <w:lang w:val="sv-SE"/>
+        </w:rPr>
+        <w:t xml:space="preserve"> </w:t>
       </w:r>
       <w:r>
         <w:rPr>
@@ -7878,6 +8865,7 @@
           <w:highlight w:val="white"/>
           <w:lang w:val="sv-SE"/>
         </w:rPr>
+        <w:lastRenderedPageBreak/>
         <w:t>&lt;</w:t>
       </w:r>
       <w:r>
@@ -9057,7 +10045,6 @@
           <w:highlight w:val="white"/>
           <w:lang w:val="sv-SE"/>
         </w:rPr>
-        <w:lastRenderedPageBreak/>
         <w:t xml:space="preserve">    </w:t>
       </w:r>
       <w:r>
@@ -13455,6 +14442,7 @@
           <w:highlight w:val="white"/>
           <w:lang w:val="sv-SE"/>
         </w:rPr>
+        <w:lastRenderedPageBreak/>
         <w:t xml:space="preserve">    </w:t>
       </w:r>
       <w:r>
@@ -14904,7 +15892,6 @@
           <w:highlight w:val="white"/>
           <w:lang w:val="sv-SE"/>
         </w:rPr>
-        <w:lastRenderedPageBreak/>
         <w:t xml:space="preserve">        </w:t>
       </w:r>
       <w:r>
@@ -15579,11 +16566,33 @@
                 <w:lang w:val="sv-SE"/>
               </w:rPr>
             </w:pPr>
+            <w:proofErr w:type="spellStart"/>
             <w:r>
               <w:rPr>
                 <w:lang w:val="sv-SE"/>
               </w:rPr>
-              <w:t xml:space="preserve">Document level charge </w:t>
+              <w:t>Document</w:t>
+            </w:r>
+            <w:proofErr w:type="spellEnd"/>
+            <w:r>
+              <w:rPr>
+                <w:lang w:val="sv-SE"/>
+              </w:rPr>
+              <w:t xml:space="preserve"> </w:t>
+            </w:r>
+            <w:proofErr w:type="spellStart"/>
+            <w:r>
+              <w:rPr>
+                <w:lang w:val="sv-SE"/>
+              </w:rPr>
+              <w:t>level</w:t>
+            </w:r>
+            <w:proofErr w:type="spellEnd"/>
+            <w:r>
+              <w:rPr>
+                <w:lang w:val="sv-SE"/>
+              </w:rPr>
+              <w:t xml:space="preserve"> charge </w:t>
             </w:r>
             <w:proofErr w:type="spellStart"/>
             <w:r>
@@ -15656,11 +16665,47 @@
                 <w:lang w:val="sv-SE"/>
               </w:rPr>
             </w:pPr>
+            <w:proofErr w:type="spellStart"/>
             <w:r>
               <w:rPr>
                 <w:lang w:val="sv-SE"/>
               </w:rPr>
-              <w:t xml:space="preserve">Document level allowance </w:t>
+              <w:t>Document</w:t>
+            </w:r>
+            <w:proofErr w:type="spellEnd"/>
+            <w:r>
+              <w:rPr>
+                <w:lang w:val="sv-SE"/>
+              </w:rPr>
+              <w:t xml:space="preserve"> </w:t>
+            </w:r>
+            <w:proofErr w:type="spellStart"/>
+            <w:r>
+              <w:rPr>
+                <w:lang w:val="sv-SE"/>
+              </w:rPr>
+              <w:t>level</w:t>
+            </w:r>
+            <w:proofErr w:type="spellEnd"/>
+            <w:r>
+              <w:rPr>
+                <w:lang w:val="sv-SE"/>
+              </w:rPr>
+              <w:t xml:space="preserve"> </w:t>
+            </w:r>
+            <w:proofErr w:type="spellStart"/>
+            <w:r>
+              <w:rPr>
+                <w:lang w:val="sv-SE"/>
+              </w:rPr>
+              <w:t>allowance</w:t>
+            </w:r>
+            <w:proofErr w:type="spellEnd"/>
+            <w:r>
+              <w:rPr>
+                <w:lang w:val="sv-SE"/>
+              </w:rPr>
+              <w:t xml:space="preserve"> </w:t>
             </w:r>
             <w:proofErr w:type="spellStart"/>
             <w:r>
@@ -15820,7 +16865,49 @@
               <w:rPr>
                 <w:lang w:val="sv-SE"/>
               </w:rPr>
-              <w:t xml:space="preserve">Taxable amount = sum of line amount (line 1 and 3), plus charge amount minus allowance amount </w:t>
+              <w:t xml:space="preserve">Taxable amount = sum of line amount (line 1 and 3), plus charge </w:t>
+            </w:r>
+            <w:proofErr w:type="spellStart"/>
+            <w:r>
+              <w:rPr>
+                <w:lang w:val="sv-SE"/>
+              </w:rPr>
+              <w:t>amount</w:t>
+            </w:r>
+            <w:proofErr w:type="spellEnd"/>
+            <w:r>
+              <w:rPr>
+                <w:lang w:val="sv-SE"/>
+              </w:rPr>
+              <w:t xml:space="preserve"> minus </w:t>
+            </w:r>
+            <w:proofErr w:type="spellStart"/>
+            <w:r>
+              <w:rPr>
+                <w:lang w:val="sv-SE"/>
+              </w:rPr>
+              <w:t>allowance</w:t>
+            </w:r>
+            <w:proofErr w:type="spellEnd"/>
+            <w:r>
+              <w:rPr>
+                <w:lang w:val="sv-SE"/>
+              </w:rPr>
+              <w:t xml:space="preserve"> </w:t>
+            </w:r>
+            <w:proofErr w:type="spellStart"/>
+            <w:r>
+              <w:rPr>
+                <w:lang w:val="sv-SE"/>
+              </w:rPr>
+              <w:t>amount</w:t>
+            </w:r>
+            <w:proofErr w:type="spellEnd"/>
+            <w:r>
+              <w:rPr>
+                <w:lang w:val="sv-SE"/>
+              </w:rPr>
+              <w:t xml:space="preserve"> </w:t>
             </w:r>
             <w:proofErr w:type="spellStart"/>
             <w:r>
@@ -15935,7 +17022,21 @@
               <w:rPr>
                 <w:lang w:val="sv-SE"/>
               </w:rPr>
-              <w:t xml:space="preserve"> Breakdown for </w:t>
+              <w:t xml:space="preserve"> </w:t>
+            </w:r>
+            <w:proofErr w:type="spellStart"/>
+            <w:r>
+              <w:rPr>
+                <w:lang w:val="sv-SE"/>
+              </w:rPr>
+              <w:t>Breakdown</w:t>
+            </w:r>
+            <w:proofErr w:type="spellEnd"/>
+            <w:r>
+              <w:rPr>
+                <w:lang w:val="sv-SE"/>
+              </w:rPr>
+              <w:t xml:space="preserve"> for </w:t>
             </w:r>
             <w:proofErr w:type="spellStart"/>
             <w:r>
@@ -19301,7 +20402,7 @@
 </file>
 
 <file path=customXml/itemProps1.xml><?xml version="1.0" encoding="utf-8"?>
-<ds:datastoreItem xmlns:ds="http://schemas.openxmlformats.org/officeDocument/2006/customXml" ds:itemID="{2838D13A-FE49-4560-9E44-3EBDA2D20ED1}">
+<ds:datastoreItem xmlns:ds="http://schemas.openxmlformats.org/officeDocument/2006/customXml" ds:itemID="{27A747BF-A74D-42D8-93B3-F5F858B09DE3}">
   <ds:schemaRefs>
     <ds:schemaRef ds:uri="http://schemas.openxmlformats.org/officeDocument/2006/bibliography"/>
   </ds:schemaRefs>

</xml_diff>